<commit_message>
Update Chapter 04 - Praktikum.docx
</commit_message>
<xml_diff>
--- a/Chapter 04 - Praktikum.docx
+++ b/Chapter 04 - Praktikum.docx
@@ -475,25 +475,7 @@
         <w:rPr>
           <w:color w:val="000000"/>
         </w:rPr>
-        <w:t>Output yang dihasilkan adalah kosong atau tidak ada output</w:t>
-      </w:r>
-      <w:r>
-        <w:rPr>
-          <w:color w:val="000000"/>
-        </w:rPr>
-        <w:t xml:space="preserve"> karena tidak ada perintah print</w:t>
-      </w:r>
-      <w:r>
-        <w:rPr>
-          <w:color w:val="000000"/>
-        </w:rPr>
-        <w:t xml:space="preserve">. Fungsi program diatas untuk mendeklarasikan tipe data pada statement. Dan </w:t>
-      </w:r>
-      <w:r>
-        <w:rPr>
-          <w:color w:val="000000"/>
-        </w:rPr>
-        <w:t>tipe data diatas adalah float.</w:t>
+        <w:t>Output yang dihasilkan adalah kosong atau tidak ada output karena tidak ada perintah print. Fungsi program diatas untuk mendeklarasikan tipe data pada statement. Dan tipe data diatas adalah float.</w:t>
       </w:r>
     </w:p>
     <w:p>
@@ -652,13 +634,7 @@
         <w:rPr>
           <w:color w:val="000000"/>
         </w:rPr>
-        <w:t xml:space="preserve"> output dan maksud dari perintah</w:t>
-      </w:r>
-      <w:r>
-        <w:rPr>
-          <w:color w:val="000000"/>
-        </w:rPr>
-        <w:t xml:space="preserve"> di atas?</w:t>
+        <w:t xml:space="preserve"> output dan maksud dari perintah di atas?</w:t>
       </w:r>
     </w:p>
     <w:p>
@@ -684,19 +660,7 @@
         <w:rPr>
           <w:color w:val="000000"/>
         </w:rPr>
-        <w:t>Output yang dihasilkan adalah kosong atau tidak ada output karena tidak ada perintah print. Fungsi program diatas untuk mendeklarasikan tipe data pada statement. Dan tipe data diatas adalah</w:t>
-      </w:r>
-      <w:r>
-        <w:rPr>
-          <w:color w:val="000000"/>
-        </w:rPr>
-        <w:t xml:space="preserve"> string</w:t>
-      </w:r>
-      <w:r>
-        <w:rPr>
-          <w:color w:val="000000"/>
-        </w:rPr>
-        <w:t>.</w:t>
+        <w:t>Output yang dihasilkan adalah kosong atau tidak ada output karena tidak ada perintah print. Fungsi program diatas untuk mendeklarasikan tipe data pada statement. Dan tipe data diatas adalah string.</w:t>
       </w:r>
     </w:p>
     <w:p>
@@ -839,13 +803,7 @@
         <w:rPr>
           <w:color w:val="000000"/>
         </w:rPr>
-        <w:t>Output yang dihasilkan adalah kosong atau tidak ada output karena tidak ada perintah print. Fungsi program diatas untuk mendeklarasikan tipe data pada statement. Dan tipe data diatas adalah</w:t>
-      </w:r>
-      <w:r>
-        <w:rPr>
-          <w:color w:val="000000"/>
-        </w:rPr>
-        <w:t xml:space="preserve"> </w:t>
+        <w:t xml:space="preserve">Output yang dihasilkan adalah kosong atau tidak ada output karena tidak ada perintah print. Fungsi program diatas untuk mendeklarasikan tipe data pada statement. Dan tipe data diatas adalah </w:t>
       </w:r>
       <w:proofErr w:type="gramStart"/>
       <w:r>
@@ -940,10 +898,7 @@
         <w:pStyle w:val="Heading1"/>
       </w:pPr>
       <w:r>
-        <w:t>P</w:t>
-      </w:r>
-      <w:r>
-        <w:t>raktikum 2</w:t>
+        <w:t>Praktikum 2</w:t>
       </w:r>
     </w:p>
     <w:p>
@@ -1415,13 +1370,7 @@
         <w:rPr>
           <w:color w:val="000000"/>
         </w:rPr>
-        <w:t>Dengan melakukan serangkaian eksperimen, isilah tipe data hasil</w:t>
-      </w:r>
-      <w:r>
-        <w:rPr>
-          <w:color w:val="000000"/>
-        </w:rPr>
-        <w:t xml:space="preserve"> operasi menggunakan operator aritmatika pada sel-sel yang masih kosong dari tabel ini</w:t>
+        <w:t>Dengan melakukan serangkaian eksperimen, isilah tipe data hasil operasi menggunakan operator aritmatika pada sel-sel yang masih kosong dari tabel ini</w:t>
       </w:r>
     </w:p>
     <w:p>
@@ -1781,6 +1730,7 @@
         <w:tc>
           <w:tcPr>
             <w:tcW w:w="1175" w:type="dxa"/>
+            <w:shd w:val="clear" w:color="auto" w:fill="FDE9D9" w:themeFill="accent6" w:themeFillTint="33"/>
           </w:tcPr>
           <w:p>
             <w:pPr>
@@ -1808,6 +1758,7 @@
         <w:tc>
           <w:tcPr>
             <w:tcW w:w="1175" w:type="dxa"/>
+            <w:shd w:val="clear" w:color="auto" w:fill="FDE9D9" w:themeFill="accent6" w:themeFillTint="33"/>
           </w:tcPr>
           <w:p>
             <w:pPr>
@@ -1835,6 +1786,7 @@
         <w:tc>
           <w:tcPr>
             <w:tcW w:w="1176" w:type="dxa"/>
+            <w:shd w:val="clear" w:color="auto" w:fill="FDE9D9" w:themeFill="accent6" w:themeFillTint="33"/>
           </w:tcPr>
           <w:p>
             <w:pPr>
@@ -1861,6 +1813,7 @@
         <w:tc>
           <w:tcPr>
             <w:tcW w:w="1176" w:type="dxa"/>
+            <w:shd w:val="clear" w:color="auto" w:fill="FDE9D9" w:themeFill="accent6" w:themeFillTint="33"/>
           </w:tcPr>
           <w:p>
             <w:pPr>
@@ -1887,6 +1840,7 @@
         <w:tc>
           <w:tcPr>
             <w:tcW w:w="1176" w:type="dxa"/>
+            <w:shd w:val="clear" w:color="auto" w:fill="FDE9D9" w:themeFill="accent6" w:themeFillTint="33"/>
           </w:tcPr>
           <w:p>
             <w:pPr>
@@ -1913,6 +1867,7 @@
         <w:tc>
           <w:tcPr>
             <w:tcW w:w="1176" w:type="dxa"/>
+            <w:shd w:val="clear" w:color="auto" w:fill="FDE9D9" w:themeFill="accent6" w:themeFillTint="33"/>
           </w:tcPr>
           <w:p>
             <w:pPr>
@@ -1968,6 +1923,7 @@
         <w:tc>
           <w:tcPr>
             <w:tcW w:w="1175" w:type="dxa"/>
+            <w:shd w:val="clear" w:color="auto" w:fill="FDE9D9" w:themeFill="accent6" w:themeFillTint="33"/>
           </w:tcPr>
           <w:p>
             <w:pPr>
@@ -1994,6 +1950,7 @@
         <w:tc>
           <w:tcPr>
             <w:tcW w:w="1175" w:type="dxa"/>
+            <w:shd w:val="clear" w:color="auto" w:fill="FDE9D9" w:themeFill="accent6" w:themeFillTint="33"/>
           </w:tcPr>
           <w:p>
             <w:pPr>
@@ -2020,6 +1977,7 @@
         <w:tc>
           <w:tcPr>
             <w:tcW w:w="1176" w:type="dxa"/>
+            <w:shd w:val="clear" w:color="auto" w:fill="FDE9D9" w:themeFill="accent6" w:themeFillTint="33"/>
           </w:tcPr>
           <w:p>
             <w:pPr>
@@ -2046,6 +2004,7 @@
         <w:tc>
           <w:tcPr>
             <w:tcW w:w="1176" w:type="dxa"/>
+            <w:shd w:val="clear" w:color="auto" w:fill="FDE9D9" w:themeFill="accent6" w:themeFillTint="33"/>
           </w:tcPr>
           <w:p>
             <w:pPr>
@@ -2072,6 +2031,7 @@
         <w:tc>
           <w:tcPr>
             <w:tcW w:w="1176" w:type="dxa"/>
+            <w:shd w:val="clear" w:color="auto" w:fill="FDE9D9" w:themeFill="accent6" w:themeFillTint="33"/>
           </w:tcPr>
           <w:p>
             <w:pPr>
@@ -2098,6 +2058,7 @@
         <w:tc>
           <w:tcPr>
             <w:tcW w:w="1176" w:type="dxa"/>
+            <w:shd w:val="clear" w:color="auto" w:fill="FDE9D9" w:themeFill="accent6" w:themeFillTint="33"/>
           </w:tcPr>
           <w:p>
             <w:pPr>
@@ -2480,6 +2441,7 @@
         <w:tc>
           <w:tcPr>
             <w:tcW w:w="1175" w:type="dxa"/>
+            <w:shd w:val="clear" w:color="auto" w:fill="FDE9D9" w:themeFill="accent6" w:themeFillTint="33"/>
           </w:tcPr>
           <w:p>
             <w:pPr>
@@ -2506,6 +2468,7 @@
         <w:tc>
           <w:tcPr>
             <w:tcW w:w="1175" w:type="dxa"/>
+            <w:shd w:val="clear" w:color="auto" w:fill="FDE9D9" w:themeFill="accent6" w:themeFillTint="33"/>
           </w:tcPr>
           <w:p>
             <w:pPr>
@@ -2532,6 +2495,7 @@
         <w:tc>
           <w:tcPr>
             <w:tcW w:w="1176" w:type="dxa"/>
+            <w:shd w:val="clear" w:color="auto" w:fill="FDE9D9" w:themeFill="accent6" w:themeFillTint="33"/>
           </w:tcPr>
           <w:p>
             <w:pPr>
@@ -2558,6 +2522,7 @@
         <w:tc>
           <w:tcPr>
             <w:tcW w:w="1176" w:type="dxa"/>
+            <w:shd w:val="clear" w:color="auto" w:fill="FDE9D9" w:themeFill="accent6" w:themeFillTint="33"/>
           </w:tcPr>
           <w:p>
             <w:pPr>
@@ -2584,6 +2549,7 @@
         <w:tc>
           <w:tcPr>
             <w:tcW w:w="1176" w:type="dxa"/>
+            <w:shd w:val="clear" w:color="auto" w:fill="FDE9D9" w:themeFill="accent6" w:themeFillTint="33"/>
           </w:tcPr>
           <w:p>
             <w:pPr>
@@ -2610,6 +2576,7 @@
         <w:tc>
           <w:tcPr>
             <w:tcW w:w="1176" w:type="dxa"/>
+            <w:shd w:val="clear" w:color="auto" w:fill="FDE9D9" w:themeFill="accent6" w:themeFillTint="33"/>
           </w:tcPr>
           <w:p>
             <w:pPr>
@@ -2664,6 +2631,7 @@
         <w:tc>
           <w:tcPr>
             <w:tcW w:w="1175" w:type="dxa"/>
+            <w:shd w:val="clear" w:color="auto" w:fill="FDE9D9" w:themeFill="accent6" w:themeFillTint="33"/>
           </w:tcPr>
           <w:p>
             <w:pPr>
@@ -2690,6 +2658,7 @@
         <w:tc>
           <w:tcPr>
             <w:tcW w:w="1175" w:type="dxa"/>
+            <w:shd w:val="clear" w:color="auto" w:fill="FDE9D9" w:themeFill="accent6" w:themeFillTint="33"/>
           </w:tcPr>
           <w:p>
             <w:pPr>
@@ -2716,6 +2685,7 @@
         <w:tc>
           <w:tcPr>
             <w:tcW w:w="1176" w:type="dxa"/>
+            <w:shd w:val="clear" w:color="auto" w:fill="FDE9D9" w:themeFill="accent6" w:themeFillTint="33"/>
           </w:tcPr>
           <w:p>
             <w:pPr>
@@ -2742,6 +2712,7 @@
         <w:tc>
           <w:tcPr>
             <w:tcW w:w="1176" w:type="dxa"/>
+            <w:shd w:val="clear" w:color="auto" w:fill="FDE9D9" w:themeFill="accent6" w:themeFillTint="33"/>
           </w:tcPr>
           <w:p>
             <w:pPr>
@@ -2768,6 +2739,7 @@
         <w:tc>
           <w:tcPr>
             <w:tcW w:w="1176" w:type="dxa"/>
+            <w:shd w:val="clear" w:color="auto" w:fill="FDE9D9" w:themeFill="accent6" w:themeFillTint="33"/>
           </w:tcPr>
           <w:p>
             <w:pPr>
@@ -2794,6 +2766,7 @@
         <w:tc>
           <w:tcPr>
             <w:tcW w:w="1176" w:type="dxa"/>
+            <w:shd w:val="clear" w:color="auto" w:fill="FDE9D9" w:themeFill="accent6" w:themeFillTint="33"/>
           </w:tcPr>
           <w:p>
             <w:pPr>
@@ -3012,6 +2985,7 @@
         <w:tc>
           <w:tcPr>
             <w:tcW w:w="1175" w:type="dxa"/>
+            <w:shd w:val="clear" w:color="auto" w:fill="FDE9D9" w:themeFill="accent6" w:themeFillTint="33"/>
           </w:tcPr>
           <w:p>
             <w:pPr>
@@ -3038,6 +3012,7 @@
         <w:tc>
           <w:tcPr>
             <w:tcW w:w="1175" w:type="dxa"/>
+            <w:shd w:val="clear" w:color="auto" w:fill="FDE9D9" w:themeFill="accent6" w:themeFillTint="33"/>
           </w:tcPr>
           <w:p>
             <w:pPr>
@@ -3092,6 +3067,7 @@
         <w:tc>
           <w:tcPr>
             <w:tcW w:w="1175" w:type="dxa"/>
+            <w:shd w:val="clear" w:color="auto" w:fill="FDE9D9" w:themeFill="accent6" w:themeFillTint="33"/>
           </w:tcPr>
           <w:p>
             <w:pPr>
@@ -3118,6 +3094,7 @@
         <w:tc>
           <w:tcPr>
             <w:tcW w:w="1175" w:type="dxa"/>
+            <w:shd w:val="clear" w:color="auto" w:fill="FDE9D9" w:themeFill="accent6" w:themeFillTint="33"/>
           </w:tcPr>
           <w:p>
             <w:pPr>
@@ -3141,6 +3118,8 @@
             </w:r>
           </w:p>
         </w:tc>
+        <w:bookmarkStart w:id="0" w:name="_GoBack"/>
+        <w:bookmarkEnd w:id="0"/>
       </w:tr>
     </w:tbl>
     <w:p>
@@ -3245,11 +3224,6 @@
           <w:color w:val="000000"/>
         </w:rPr>
         <w:br/>
-      </w:r>
-      <w:r>
-        <w:rPr>
-          <w:color w:val="000000"/>
-        </w:rPr>
         <w:t>Ketikkan perintah berikut ini</w:t>
       </w:r>
     </w:p>
@@ -3815,13 +3789,7 @@
         <w:rPr>
           <w:color w:val="000000"/>
         </w:rPr>
-        <w:t xml:space="preserve">Sebuah rental mobil menyewakan memberikan tarif sewa Rp 200.000 untuk 12 jam pertama, dan untuk berikutnya adalah Rp 10.000/jam. Jika seorang customer menyewa mobil di rental </w:t>
-      </w:r>
-      <w:r>
-        <w:rPr>
-          <w:color w:val="000000"/>
-        </w:rPr>
-        <w:t xml:space="preserve">tersebut dari jam 06.00 sampai dengan jam 23.50 (pada hari yang </w:t>
+        <w:t xml:space="preserve">Sebuah rental mobil menyewakan memberikan tarif sewa Rp 200.000 untuk 12 jam pertama, dan untuk berikutnya adalah Rp 10.000/jam. Jika seorang customer menyewa mobil di rental tersebut dari jam 06.00 sampai dengan jam 23.50 (pada hari yang </w:t>
       </w:r>
       <w:proofErr w:type="gramStart"/>
       <w:r>
@@ -3871,13 +3839,7 @@
         <w:rPr>
           <w:color w:val="000000"/>
         </w:rPr>
-        <w:t xml:space="preserve"> A menuju kota C yang berjarak 795 km menggunakan sebuah mobil via jalan to</w:t>
-      </w:r>
-      <w:r>
-        <w:rPr>
-          <w:color w:val="000000"/>
-        </w:rPr>
-        <w:t>l. Apabila konsumsi bbm mobil pak Budi adalah 1:12 (1 lt bbm dapat digunakan untuk menempuh 12 km), maka berapa liter bensin yang diperlukan untuk perjalanan tersebut?</w:t>
+        <w:t xml:space="preserve"> A menuju kota C yang berjarak 795 km menggunakan sebuah mobil via jalan tol. Apabila konsumsi bbm mobil pak Budi adalah 1:12 (1 lt bbm dapat digunakan untuk menempuh 12 km), maka berapa liter bensin yang diperlukan untuk perjalanan tersebut?</w:t>
       </w:r>
     </w:p>
     <w:p>
@@ -3899,13 +3861,7 @@
         <w:rPr>
           <w:color w:val="000000"/>
         </w:rPr>
-        <w:t>Berdasarkan informasi dari soal nomor 2, apabila kapasitas tangki bbm mobil pak Budi ada</w:t>
-      </w:r>
-      <w:r>
-        <w:rPr>
-          <w:color w:val="000000"/>
-        </w:rPr>
-        <w:t>lah 50 lt, maka tentukan berapa kali minimal pak Budi harus mengisi bensin hingga penuh supaya bisa menyelesaikan perjalanannya!</w:t>
+        <w:t>Berdasarkan informasi dari soal nomor 2, apabila kapasitas tangki bbm mobil pak Budi adalah 50 lt, maka tentukan berapa kali minimal pak Budi harus mengisi bensin hingga penuh supaya bisa menyelesaikan perjalanannya!</w:t>
       </w:r>
     </w:p>
     <w:p>
@@ -3941,13 +3897,7 @@
         <w:rPr>
           <w:color w:val="000000"/>
         </w:rPr>
-        <w:t xml:space="preserve"> A ke B berjarak 125 km dengan rata-rata kecepatan 62 km/jam. Kemudian, dia melanjutkan p</w:t>
-      </w:r>
-      <w:r>
-        <w:rPr>
-          <w:color w:val="000000"/>
-        </w:rPr>
-        <w:t xml:space="preserve">erjalanan ke </w:t>
+        <w:t xml:space="preserve"> A ke B berjarak 125 km dengan rata-rata kecepatan 62 km/jam. Kemudian, dia melanjutkan perjalanan ke </w:t>
       </w:r>
       <w:proofErr w:type="gramStart"/>
       <w:r>
@@ -3983,13 +3933,7 @@
         <w:rPr>
           <w:color w:val="000000"/>
         </w:rPr>
-        <w:t>Buatlah grafik diag</w:t>
-      </w:r>
-      <w:r>
-        <w:rPr>
-          <w:color w:val="000000"/>
-        </w:rPr>
-        <w:t xml:space="preserve">ram batang horizontal yang merepresentasikan data jumlah anak laki-laki dan perempuan dari mahasiswa PTIK UNS. </w:t>
+        <w:t xml:space="preserve">Buatlah grafik diagram batang horizontal yang merepresentasikan data jumlah anak laki-laki dan perempuan dari mahasiswa PTIK UNS. </w:t>
       </w:r>
     </w:p>
     <w:p>
@@ -4047,8 +3991,8 @@
           <w:color w:val="000000"/>
         </w:rPr>
       </w:pPr>
-      <w:bookmarkStart w:id="0" w:name="_gjdgxs" w:colFirst="0" w:colLast="0"/>
-      <w:bookmarkEnd w:id="0"/>
+      <w:bookmarkStart w:id="1" w:name="_gjdgxs" w:colFirst="0" w:colLast="0"/>
+      <w:bookmarkEnd w:id="1"/>
       <w:r>
         <w:rPr>
           <w:color w:val="000000"/>
@@ -4174,11 +4118,6 @@
           <w:color w:val="000000"/>
         </w:rPr>
         <w:tab/>
-      </w:r>
-      <w:r>
-        <w:rPr>
-          <w:color w:val="000000"/>
-        </w:rPr>
         <w:t>: *************** (150)</w:t>
       </w:r>
     </w:p>
@@ -4197,8 +4136,6 @@
           <w:color w:val="000000"/>
         </w:rPr>
       </w:pPr>
-      <w:bookmarkStart w:id="1" w:name="_GoBack"/>
-      <w:bookmarkEnd w:id="1"/>
     </w:p>
     <w:sectPr>
       <w:pgSz w:w="11906" w:h="16838"/>

</xml_diff>